<commit_message>
Meaningful Notes taken during the project
</commit_message>
<xml_diff>
--- a/Data Privacy.docx
+++ b/Data Privacy.docx
@@ -486,15 +486,7 @@
                 <w:sz w:val="20"/>
                 <w:szCs w:val="20"/>
               </w:rPr>
-              <w:t>Prohibition of data transfer from a</w:t>
-            </w:r>
-            <w:r>
-              <w:rPr>
-                <w:rFonts w:eastAsia="Times New Roman"/>
-                <w:sz w:val="20"/>
-                <w:szCs w:val="20"/>
-              </w:rPr>
-              <w:t xml:space="preserve">ny entity carrying out data </w:t>
+              <w:t xml:space="preserve">Prohibition of data transfer from any entity carrying out data </w:t>
             </w:r>
           </w:p>
           <w:p>
@@ -511,31 +503,7 @@
                 <w:sz w:val="20"/>
                 <w:szCs w:val="20"/>
               </w:rPr>
-              <w:t xml:space="preserve">processing </w:t>
-            </w:r>
-            <w:r>
-              <w:rPr>
-                <w:rFonts w:eastAsia="Times New Roman"/>
-                <w:sz w:val="20"/>
-                <w:szCs w:val="20"/>
-              </w:rPr>
-              <w:t>for research</w:t>
-            </w:r>
-            <w:r>
-              <w:rPr>
-                <w:rFonts w:eastAsia="Times New Roman"/>
-                <w:sz w:val="20"/>
-                <w:szCs w:val="20"/>
-              </w:rPr>
-              <w:t xml:space="preserve"> </w:t>
-            </w:r>
-            <w:r>
-              <w:rPr>
-                <w:rFonts w:eastAsia="Times New Roman"/>
-                <w:sz w:val="20"/>
-                <w:szCs w:val="20"/>
-              </w:rPr>
-              <w:t>to any other person. This means that any personal data collected cannot be included in the project reports</w:t>
+              <w:t>processing for research to any other person. This means that any personal data collected cannot be included in the project reports</w:t>
             </w:r>
           </w:p>
         </w:tc>
@@ -832,25 +800,7 @@
                 <w:sz w:val="20"/>
                 <w:szCs w:val="20"/>
               </w:rPr>
-              <w:t xml:space="preserve">Not significant as there will be no transfer of Personal Data. If </w:t>
-            </w:r>
-            <w:proofErr w:type="gramStart"/>
-            <w:r>
-              <w:rPr>
-                <w:rFonts w:eastAsia="Times New Roman"/>
-                <w:sz w:val="20"/>
-                <w:szCs w:val="20"/>
-              </w:rPr>
-              <w:t>in the course of</w:t>
-            </w:r>
-            <w:proofErr w:type="gramEnd"/>
-            <w:r>
-              <w:rPr>
-                <w:rFonts w:eastAsia="Times New Roman"/>
-                <w:sz w:val="20"/>
-                <w:szCs w:val="20"/>
-              </w:rPr>
-              <w:t xml:space="preserve"> the project, personal data is received, such will be handled locally and not transferred </w:t>
+              <w:t xml:space="preserve">Not significant as there will be no transfer of Personal Data. If in the course of the project, personal data is received, such will be handled locally and not transferred </w:t>
             </w:r>
           </w:p>
         </w:tc>
@@ -887,25 +837,7 @@
                 <w:sz w:val="20"/>
                 <w:szCs w:val="20"/>
               </w:rPr>
-              <w:t xml:space="preserve">All storage devices for the Project will </w:t>
-            </w:r>
-            <w:proofErr w:type="gramStart"/>
-            <w:r>
-              <w:rPr>
-                <w:rFonts w:eastAsia="Times New Roman"/>
-                <w:sz w:val="20"/>
-                <w:szCs w:val="20"/>
-              </w:rPr>
-              <w:t>be located in</w:t>
-            </w:r>
-            <w:proofErr w:type="gramEnd"/>
-            <w:r>
-              <w:rPr>
-                <w:rFonts w:eastAsia="Times New Roman"/>
-                <w:sz w:val="20"/>
-                <w:szCs w:val="20"/>
-              </w:rPr>
-              <w:t xml:space="preserve"> Nigeria. Access through Remote Desktop connection will ensure that data is processed where resident and not transferred across border</w:t>
+              <w:t>All storage devices for the Project will be located in Nigeria. Access through Remote Desktop connection will ensure that data is processed where resident and not transferred across border</w:t>
             </w:r>
           </w:p>
         </w:tc>
@@ -920,148 +852,356 @@
     </w:p>
     <w:p>
       <w:pPr>
-        <w:rPr>
-          <w:rFonts w:eastAsia="Times New Roman"/>
-        </w:rPr>
-      </w:pPr>
-      <w:r>
-        <w:rPr>
-          <w:rFonts w:eastAsia="Times New Roman"/>
-        </w:rPr>
-        <w:fldChar w:fldCharType="begin">
-          <w:fldData xml:space="preserve">PEVuZE5vdGU+PENpdGUgRXhjbHVkZUF1dGg9IjEiIEV4Y2x1ZGVZZWFyPSIxIiBIaWRkZW49IjEi
-PjxBdXRob3I+TmF0aW9uYWwgSW5mb3JtYXRpb24gVGVjaG5vbG9neSBEZXZlbG9wbWVudCBBZ2Vu
-Y3k8L0F1dGhvcj48WWVhcj4yMDE5PC9ZZWFyPjxSZWNOdW0+MTA5PC9SZWNOdW0+PHJlY29yZD48
-cmVjLW51bWJlcj4xMDk8L3JlYy1udW1iZXI+PGZvcmVpZ24ta2V5cz48a2V5IGFwcD0iRU4iIGRi
-LWlkPSI1ZXp4eDV4MjV0d3RhcGV4cnQwNWF4cmM5MDJ6cnp2OTlmNWYiIHRpbWVzdGFtcD0iMTY3
-NjUyNjgwNiI+MTA5PC9rZXk+PC9mb3JlaWduLWtleXM+PHJlZi10eXBlIG5hbWU9IkdvdmVybm1l
-bnQgRG9jdW1lbnQiPjQ2PC9yZWYtdHlwZT48Y29udHJpYnV0b3JzPjxhdXRob3JzPjxhdXRob3I+
-TmF0aW9uYWwgSW5mb3JtYXRpb24gVGVjaG5vbG9neSBEZXZlbG9wbWVudCBBZ2VuY3ksPC9hdXRo
-b3I+PC9hdXRob3JzPjwvY29udHJpYnV0b3JzPjx0aXRsZXM+PHRpdGxlPk5JR0VSSUEgREFUQSBQ
-Uk9URUNUSU9OIFJFR1VMQVRJT04gMjAxOTwvdGl0bGU+PC90aXRsZXM+PGRhdGVzPjx5ZWFyPjIw
-MTk8L3llYXI+PHB1Yi1kYXRlcz48ZGF0ZT4yNS8wMS8yMDE5PC9kYXRlPjwvcHViLWRhdGVzPjwv
-ZGF0ZXM+PHVybHM+PHJlbGF0ZWQtdXJscz48dXJsPmh0dHBzOi8vYml0Lmx5LzNJc3h0ekQ8L3Vy
-bD48L3JlbGF0ZWQtdXJscz48L3VybHM+PGFjY2Vzcy1kYXRlPjAxLzAyLzIzPC9hY2Nlc3MtZGF0
-ZT48L3JlY29yZD48L0NpdGU+PENpdGUgRXhjbHVkZUF1dGg9IjEiIEV4Y2x1ZGVZZWFyPSIxIiBI
-aWRkZW49IjEiPjxBdXRob3I+QmFiYWxvbGE8L0F1dGhvcj48WWVhcj4yMDIyPC9ZZWFyPjxSZWNO
-dW0+MTA4PC9SZWNOdW0+PHJlY29yZD48cmVjLW51bWJlcj4xMDg8L3JlYy1udW1iZXI+PGZvcmVp
-Z24ta2V5cz48a2V5IGFwcD0iRU4iIGRiLWlkPSI1ZXp4eDV4MjV0d3RhcGV4cnQwNWF4cmM5MDJ6
-cnp2OTlmNWYiIHRpbWVzdGFtcD0iMTY3NjUyNjU1OCI+MTA4PC9rZXk+PC9mb3JlaWduLWtleXM+
-PHJlZi10eXBlIG5hbWU9IkpvdXJuYWwgQXJ0aWNsZSI+MTc8L3JlZi10eXBlPjxjb250cmlidXRv
-cnM+PGF1dGhvcnM+PGF1dGhvcj5CYWJhbG9sYSwgT2x1bWlkZTwvYXV0aG9yPjwvYXV0aG9ycz48
-L2NvbnRyaWJ1dG9ycz48dGl0bGVzPjx0aXRsZT5OaWdlcmlh4oCZcyBkYXRhIHByb3RlY3Rpb24g
-bGVnYWwgYW5kIGluc3RpdHV0aW9uYWwgbW9kZWw6IGFuIG92ZXJ2aWV3PC90aXRsZT48c2Vjb25k
-YXJ5LXRpdGxlPkludGVybmF0aW9uYWwgRGF0YSBQcml2YWN5IExhdzwvc2Vjb25kYXJ5LXRpdGxl
-PjwvdGl0bGVzPjxwZXJpb2RpY2FsPjxmdWxsLXRpdGxlPkludGVybmF0aW9uYWwgRGF0YSBQcml2
-YWN5IExhdzwvZnVsbC10aXRsZT48L3BlcmlvZGljYWw+PHBhZ2VzPjQ0LTUyPC9wYWdlcz48dm9s
-dW1lPjEyPC92b2x1bWU+PG51bWJlcj4xPC9udW1iZXI+PGRhdGVzPjx5ZWFyPjIwMjI8L3llYXI+
-PC9kYXRlcz48aXNibj4yMDQ0LTM5OTQ8L2lzYm4+PHVybHM+PC91cmxzPjwvcmVjb3JkPjwvQ2l0
-ZT48Q2l0ZSBFeGNsdWRlQXV0aD0iMSIgRXhjbHVkZVllYXI9IjEiIEhpZGRlbj0iMSI+PEF1dGhv
-cj5Ba2lud3VubWk8L0F1dGhvcj48WWVhcj4yMDIyPC9ZZWFyPjxSZWNOdW0+MTEwPC9SZWNOdW0+
-PHJlY29yZD48cmVjLW51bWJlcj4xMTA8L3JlYy1udW1iZXI+PGZvcmVpZ24ta2V5cz48a2V5IGFw
-cD0iRU4iIGRiLWlkPSI1ZXp4eDV4MjV0d3RhcGV4cnQwNWF4cmM5MDJ6cnp2OTlmNWYiIHRpbWVz
-dGFtcD0iMTY3NjUyNzE0OCI+MTEwPC9rZXk+PC9mb3JlaWduLWtleXM+PHJlZi10eXBlIG5hbWU9
-IkVsZWN0cm9uaWMgQXJ0aWNsZSI+NDM8L3JlZi10eXBlPjxjb250cmlidXRvcnM+PGF1dGhvcnM+
-PGF1dGhvcj5Ba2lud3VubWksIEFraW5rdW5taTwvYXV0aG9yPjwvYXV0aG9ycz48L2NvbnRyaWJ1
-dG9ycz48dGl0bGVzPjx0aXRsZT5OaWdlcmlhIC0gRGF0YSBQcm90ZWN0aW9uIE92ZXJ2aWV3PC90
-aXRsZT48L3RpdGxlcz48ZGF0ZXM+PHllYXI+MjAyMjwveWVhcj48L2RhdGVzPjxwdWJsaXNoZXI+
-T25lVHJ1c3QgRGF0YUd1aWRhbmNlPC9wdWJsaXNoZXI+PHVybHM+PHJlbGF0ZWQtdXJscz48dXJs
-Pmh0dHBzOi8vd3d3LmRhdGFndWlkYW5jZS5jb20vbm90ZXMvbmlnZXJpYS1kYXRhLXByb3RlY3Rp
-b24tb3ZlcnZpZXc8L3VybD48L3JlbGF0ZWQtdXJscz48L3VybHM+PGFjY2Vzcy1kYXRlPjAxLzAy
-LzIwMjM8L2FjY2Vzcy1kYXRlPjwvcmVjb3JkPjwvQ2l0ZT48L0VuZE5vdGU+
-</w:fldData>
-        </w:fldChar>
-      </w:r>
-      <w:r>
-        <w:rPr>
-          <w:rFonts w:eastAsia="Times New Roman"/>
-        </w:rPr>
-        <w:instrText xml:space="preserve"> ADDIN EN.CITE </w:instrText>
-      </w:r>
-      <w:r>
-        <w:rPr>
-          <w:rFonts w:eastAsia="Times New Roman"/>
-        </w:rPr>
-        <w:fldChar w:fldCharType="begin">
-          <w:fldData xml:space="preserve">PEVuZE5vdGU+PENpdGUgRXhjbHVkZUF1dGg9IjEiIEV4Y2x1ZGVZZWFyPSIxIiBIaWRkZW49IjEi
-PjxBdXRob3I+TmF0aW9uYWwgSW5mb3JtYXRpb24gVGVjaG5vbG9neSBEZXZlbG9wbWVudCBBZ2Vu
-Y3k8L0F1dGhvcj48WWVhcj4yMDE5PC9ZZWFyPjxSZWNOdW0+MTA5PC9SZWNOdW0+PHJlY29yZD48
-cmVjLW51bWJlcj4xMDk8L3JlYy1udW1iZXI+PGZvcmVpZ24ta2V5cz48a2V5IGFwcD0iRU4iIGRi
-LWlkPSI1ZXp4eDV4MjV0d3RhcGV4cnQwNWF4cmM5MDJ6cnp2OTlmNWYiIHRpbWVzdGFtcD0iMTY3
-NjUyNjgwNiI+MTA5PC9rZXk+PC9mb3JlaWduLWtleXM+PHJlZi10eXBlIG5hbWU9IkdvdmVybm1l
-bnQgRG9jdW1lbnQiPjQ2PC9yZWYtdHlwZT48Y29udHJpYnV0b3JzPjxhdXRob3JzPjxhdXRob3I+
-TmF0aW9uYWwgSW5mb3JtYXRpb24gVGVjaG5vbG9neSBEZXZlbG9wbWVudCBBZ2VuY3ksPC9hdXRo
-b3I+PC9hdXRob3JzPjwvY29udHJpYnV0b3JzPjx0aXRsZXM+PHRpdGxlPk5JR0VSSUEgREFUQSBQ
-Uk9URUNUSU9OIFJFR1VMQVRJT04gMjAxOTwvdGl0bGU+PC90aXRsZXM+PGRhdGVzPjx5ZWFyPjIw
-MTk8L3llYXI+PHB1Yi1kYXRlcz48ZGF0ZT4yNS8wMS8yMDE5PC9kYXRlPjwvcHViLWRhdGVzPjwv
-ZGF0ZXM+PHVybHM+PHJlbGF0ZWQtdXJscz48dXJsPmh0dHBzOi8vYml0Lmx5LzNJc3h0ekQ8L3Vy
-bD48L3JlbGF0ZWQtdXJscz48L3VybHM+PGFjY2Vzcy1kYXRlPjAxLzAyLzIzPC9hY2Nlc3MtZGF0
-ZT48L3JlY29yZD48L0NpdGU+PENpdGUgRXhjbHVkZUF1dGg9IjEiIEV4Y2x1ZGVZZWFyPSIxIiBI
-aWRkZW49IjEiPjxBdXRob3I+QmFiYWxvbGE8L0F1dGhvcj48WWVhcj4yMDIyPC9ZZWFyPjxSZWNO
-dW0+MTA4PC9SZWNOdW0+PHJlY29yZD48cmVjLW51bWJlcj4xMDg8L3JlYy1udW1iZXI+PGZvcmVp
-Z24ta2V5cz48a2V5IGFwcD0iRU4iIGRiLWlkPSI1ZXp4eDV4MjV0d3RhcGV4cnQwNWF4cmM5MDJ6
-cnp2OTlmNWYiIHRpbWVzdGFtcD0iMTY3NjUyNjU1OCI+MTA4PC9rZXk+PC9mb3JlaWduLWtleXM+
-PHJlZi10eXBlIG5hbWU9IkpvdXJuYWwgQXJ0aWNsZSI+MTc8L3JlZi10eXBlPjxjb250cmlidXRv
-cnM+PGF1dGhvcnM+PGF1dGhvcj5CYWJhbG9sYSwgT2x1bWlkZTwvYXV0aG9yPjwvYXV0aG9ycz48
-L2NvbnRyaWJ1dG9ycz48dGl0bGVzPjx0aXRsZT5OaWdlcmlh4oCZcyBkYXRhIHByb3RlY3Rpb24g
-bGVnYWwgYW5kIGluc3RpdHV0aW9uYWwgbW9kZWw6IGFuIG92ZXJ2aWV3PC90aXRsZT48c2Vjb25k
-YXJ5LXRpdGxlPkludGVybmF0aW9uYWwgRGF0YSBQcml2YWN5IExhdzwvc2Vjb25kYXJ5LXRpdGxl
-PjwvdGl0bGVzPjxwZXJpb2RpY2FsPjxmdWxsLXRpdGxlPkludGVybmF0aW9uYWwgRGF0YSBQcml2
-YWN5IExhdzwvZnVsbC10aXRsZT48L3BlcmlvZGljYWw+PHBhZ2VzPjQ0LTUyPC9wYWdlcz48dm9s
-dW1lPjEyPC92b2x1bWU+PG51bWJlcj4xPC9udW1iZXI+PGRhdGVzPjx5ZWFyPjIwMjI8L3llYXI+
-PC9kYXRlcz48aXNibj4yMDQ0LTM5OTQ8L2lzYm4+PHVybHM+PC91cmxzPjwvcmVjb3JkPjwvQ2l0
-ZT48Q2l0ZSBFeGNsdWRlQXV0aD0iMSIgRXhjbHVkZVllYXI9IjEiIEhpZGRlbj0iMSI+PEF1dGhv
-cj5Ba2lud3VubWk8L0F1dGhvcj48WWVhcj4yMDIyPC9ZZWFyPjxSZWNOdW0+MTEwPC9SZWNOdW0+
-PHJlY29yZD48cmVjLW51bWJlcj4xMTA8L3JlYy1udW1iZXI+PGZvcmVpZ24ta2V5cz48a2V5IGFw
-cD0iRU4iIGRiLWlkPSI1ZXp4eDV4MjV0d3RhcGV4cnQwNWF4cmM5MDJ6cnp2OTlmNWYiIHRpbWVz
-dGFtcD0iMTY3NjUyNzE0OCI+MTEwPC9rZXk+PC9mb3JlaWduLWtleXM+PHJlZi10eXBlIG5hbWU9
-IkVsZWN0cm9uaWMgQXJ0aWNsZSI+NDM8L3JlZi10eXBlPjxjb250cmlidXRvcnM+PGF1dGhvcnM+
-PGF1dGhvcj5Ba2lud3VubWksIEFraW5rdW5taTwvYXV0aG9yPjwvYXV0aG9ycz48L2NvbnRyaWJ1
-dG9ycz48dGl0bGVzPjx0aXRsZT5OaWdlcmlhIC0gRGF0YSBQcm90ZWN0aW9uIE92ZXJ2aWV3PC90
-aXRsZT48L3RpdGxlcz48ZGF0ZXM+PHllYXI+MjAyMjwveWVhcj48L2RhdGVzPjxwdWJsaXNoZXI+
-T25lVHJ1c3QgRGF0YUd1aWRhbmNlPC9wdWJsaXNoZXI+PHVybHM+PHJlbGF0ZWQtdXJscz48dXJs
-Pmh0dHBzOi8vd3d3LmRhdGFndWlkYW5jZS5jb20vbm90ZXMvbmlnZXJpYS1kYXRhLXByb3RlY3Rp
-b24tb3ZlcnZpZXc8L3VybD48L3JlbGF0ZWQtdXJscz48L3VybHM+PGFjY2Vzcy1kYXRlPjAxLzAy
-LzIwMjM8L2FjY2Vzcy1kYXRlPjwvcmVjb3JkPjwvQ2l0ZT48L0VuZE5vdGU+
-</w:fldData>
-        </w:fldChar>
-      </w:r>
-      <w:r>
-        <w:rPr>
-          <w:rFonts w:eastAsia="Times New Roman"/>
-        </w:rPr>
-        <w:instrText xml:space="preserve"> ADDIN EN.CITE.DATA </w:instrText>
-      </w:r>
-      <w:r>
-        <w:rPr>
-          <w:rFonts w:eastAsia="Times New Roman"/>
-        </w:rPr>
-      </w:r>
-      <w:r>
-        <w:rPr>
-          <w:rFonts w:eastAsia="Times New Roman"/>
-        </w:rPr>
-        <w:fldChar w:fldCharType="end"/>
-      </w:r>
-      <w:r>
-        <w:rPr>
-          <w:rFonts w:eastAsia="Times New Roman"/>
-        </w:rPr>
-        <w:fldChar w:fldCharType="separate"/>
-      </w:r>
-      <w:r>
-        <w:rPr>
-          <w:rFonts w:eastAsia="Times New Roman"/>
-        </w:rPr>
-        <w:fldChar w:fldCharType="end"/>
-      </w:r>
-    </w:p>
-    <w:p>
-      <w:pPr>
-        <w:rPr>
-          <w:rFonts w:eastAsia="Times New Roman"/>
-        </w:rPr>
-      </w:pPr>
+        <w:pStyle w:val="Heading1"/>
+        <w:rPr>
+          <w:rFonts w:eastAsia="Times New Roman"/>
+        </w:rPr>
+      </w:pPr>
+      <w:r>
+        <w:rPr>
+          <w:rFonts w:eastAsia="Times New Roman"/>
+        </w:rPr>
+        <w:t>Mitigating Data Breach from the project:</w:t>
+      </w:r>
+    </w:p>
+    <w:p>
+      <w:pPr>
+        <w:rPr>
+          <w:rFonts w:eastAsia="Times New Roman"/>
+        </w:rPr>
+      </w:pPr>
+    </w:p>
+    <w:p>
+      <w:pPr>
+        <w:rPr>
+          <w:rFonts w:eastAsia="Times New Roman"/>
+        </w:rPr>
+      </w:pPr>
+      <w:r>
+        <w:rPr>
+          <w:rFonts w:eastAsia="Times New Roman"/>
+        </w:rPr>
+        <w:t>The following are the steps the project will take to mitigate any instance of data breach during the execution of the project. These steps align closely with the Data Breach Plan of the subject organization – Seoul Microfinance Bank:</w:t>
+      </w:r>
+    </w:p>
+    <w:p>
+      <w:pPr>
+        <w:rPr>
+          <w:rFonts w:eastAsia="Times New Roman"/>
+        </w:rPr>
+      </w:pPr>
+    </w:p>
+    <w:p>
+      <w:pPr>
+        <w:pStyle w:val="ListParagraph"/>
+        <w:numPr>
+          <w:ilvl w:val="0"/>
+          <w:numId w:val="1"/>
+        </w:numPr>
+        <w:rPr>
+          <w:rFonts w:eastAsia="Times New Roman"/>
+        </w:rPr>
+      </w:pPr>
+      <w:r>
+        <w:rPr>
+          <w:rFonts w:eastAsia="Times New Roman"/>
+        </w:rPr>
+        <w:t>Report the event to the bank’s Data Protection Officer (DPO)</w:t>
+      </w:r>
+      <w:r>
+        <w:rPr>
+          <w:rFonts w:eastAsia="Times New Roman"/>
+        </w:rPr>
+        <w:t>.</w:t>
+      </w:r>
+    </w:p>
+    <w:p>
+      <w:pPr>
+        <w:pStyle w:val="ListParagraph"/>
+        <w:numPr>
+          <w:ilvl w:val="0"/>
+          <w:numId w:val="1"/>
+        </w:numPr>
+        <w:rPr>
+          <w:rFonts w:eastAsia="Times New Roman"/>
+        </w:rPr>
+      </w:pPr>
+      <w:r>
+        <w:rPr>
+          <w:rFonts w:eastAsia="Times New Roman"/>
+        </w:rPr>
+        <w:t>Inform the ECU Team of the event as well as the decision of the DPO concerning remediation and forward plans.</w:t>
+      </w:r>
+    </w:p>
+    <w:p>
+      <w:pPr>
+        <w:rPr>
+          <w:rFonts w:eastAsia="Times New Roman"/>
+        </w:rPr>
+      </w:pPr>
+    </w:p>
+    <w:p>
+      <w:pPr>
+        <w:rPr>
+          <w:rFonts w:eastAsia="Times New Roman"/>
+        </w:rPr>
+      </w:pPr>
+      <w:r>
+        <w:rPr>
+          <w:rFonts w:eastAsia="Times New Roman"/>
+        </w:rPr>
+        <w:lastRenderedPageBreak/>
+        <w:t>Under the SMFB data Breach Plan, the DPO has the following responsibilities, upon becoming aware of a potential data breach:</w:t>
+      </w:r>
+    </w:p>
+    <w:p>
+      <w:pPr>
+        <w:pStyle w:val="ListParagraph"/>
+        <w:numPr>
+          <w:ilvl w:val="0"/>
+          <w:numId w:val="2"/>
+        </w:numPr>
+        <w:rPr>
+          <w:rFonts w:eastAsia="Times New Roman"/>
+        </w:rPr>
+      </w:pPr>
+      <w:r>
+        <w:rPr>
+          <w:rFonts w:eastAsia="Times New Roman"/>
+        </w:rPr>
+        <w:t xml:space="preserve">Register the event in the Data Breach </w:t>
+      </w:r>
+      <w:proofErr w:type="gramStart"/>
+      <w:r>
+        <w:rPr>
+          <w:rFonts w:eastAsia="Times New Roman"/>
+        </w:rPr>
+        <w:t>Register;</w:t>
+      </w:r>
+      <w:proofErr w:type="gramEnd"/>
+    </w:p>
+    <w:p>
+      <w:pPr>
+        <w:pStyle w:val="ListParagraph"/>
+        <w:numPr>
+          <w:ilvl w:val="0"/>
+          <w:numId w:val="2"/>
+        </w:numPr>
+        <w:rPr>
+          <w:rFonts w:eastAsia="Times New Roman"/>
+        </w:rPr>
+      </w:pPr>
+      <w:r>
+        <w:rPr>
+          <w:rFonts w:eastAsia="Times New Roman"/>
+        </w:rPr>
+        <w:t xml:space="preserve">The DPO will evaluate the reported event and </w:t>
+      </w:r>
+      <w:proofErr w:type="gramStart"/>
+      <w:r>
+        <w:rPr>
+          <w:rFonts w:eastAsia="Times New Roman"/>
+        </w:rPr>
+        <w:t>make a determination</w:t>
+      </w:r>
+      <w:proofErr w:type="gramEnd"/>
+      <w:r>
+        <w:rPr>
+          <w:rFonts w:eastAsia="Times New Roman"/>
+        </w:rPr>
+        <w:t xml:space="preserve"> whether the event is classifiable as a data breach or not by considering the definition of a Personal Data Breach as detailed in the Definitions above.</w:t>
+      </w:r>
+    </w:p>
+    <w:p>
+      <w:pPr>
+        <w:pStyle w:val="ListParagraph"/>
+        <w:numPr>
+          <w:ilvl w:val="0"/>
+          <w:numId w:val="2"/>
+        </w:numPr>
+        <w:rPr>
+          <w:rFonts w:eastAsia="Times New Roman"/>
+        </w:rPr>
+      </w:pPr>
+      <w:r>
+        <w:rPr>
+          <w:rFonts w:eastAsia="Times New Roman"/>
+        </w:rPr>
+        <w:t>Determine whether to escalate the event to the Response Team</w:t>
+      </w:r>
+    </w:p>
+    <w:p>
+      <w:pPr>
+        <w:pStyle w:val="ListParagraph"/>
+        <w:numPr>
+          <w:ilvl w:val="0"/>
+          <w:numId w:val="2"/>
+        </w:numPr>
+        <w:rPr>
+          <w:rFonts w:eastAsia="Times New Roman"/>
+        </w:rPr>
+      </w:pPr>
+      <w:r>
+        <w:rPr>
+          <w:rFonts w:eastAsia="Times New Roman"/>
+        </w:rPr>
+        <w:t>The response team is to follow the following process:</w:t>
+      </w:r>
+    </w:p>
+    <w:p>
+      <w:pPr>
+        <w:pStyle w:val="ListParagraph"/>
+        <w:numPr>
+          <w:ilvl w:val="1"/>
+          <w:numId w:val="2"/>
+        </w:numPr>
+        <w:rPr>
+          <w:rFonts w:eastAsia="Times New Roman"/>
+        </w:rPr>
+      </w:pPr>
+      <w:r>
+        <w:rPr>
+          <w:rFonts w:eastAsia="Times New Roman"/>
+        </w:rPr>
+        <w:t>Assess the breach. If external support is needed, the team is authorized to seek such services expeditiously.</w:t>
+      </w:r>
+    </w:p>
+    <w:p>
+      <w:pPr>
+        <w:pStyle w:val="ListParagraph"/>
+        <w:numPr>
+          <w:ilvl w:val="1"/>
+          <w:numId w:val="2"/>
+        </w:numPr>
+        <w:rPr>
+          <w:rFonts w:eastAsia="Times New Roman"/>
+        </w:rPr>
+      </w:pPr>
+      <w:r>
+        <w:rPr>
+          <w:rFonts w:eastAsia="Times New Roman"/>
+        </w:rPr>
+        <w:t>Determine the extent of the breach.</w:t>
+      </w:r>
+    </w:p>
+    <w:p>
+      <w:pPr>
+        <w:pStyle w:val="ListParagraph"/>
+        <w:numPr>
+          <w:ilvl w:val="1"/>
+          <w:numId w:val="2"/>
+        </w:numPr>
+        <w:rPr>
+          <w:rFonts w:eastAsia="Times New Roman"/>
+        </w:rPr>
+      </w:pPr>
+      <w:r>
+        <w:rPr>
+          <w:rFonts w:eastAsia="Times New Roman"/>
+        </w:rPr>
+        <w:t>Determine which external stakeholders should be contacted (for example, the Police, NITDA, and the media)</w:t>
+      </w:r>
+    </w:p>
+    <w:p>
+      <w:pPr>
+        <w:pStyle w:val="ListParagraph"/>
+        <w:numPr>
+          <w:ilvl w:val="1"/>
+          <w:numId w:val="2"/>
+        </w:numPr>
+        <w:rPr>
+          <w:rFonts w:eastAsia="Times New Roman"/>
+        </w:rPr>
+      </w:pPr>
+      <w:r>
+        <w:rPr>
+          <w:rFonts w:eastAsia="Times New Roman"/>
+        </w:rPr>
+        <w:t>Take steps to curtail the breach.</w:t>
+      </w:r>
+    </w:p>
+    <w:p>
+      <w:pPr>
+        <w:pStyle w:val="ListParagraph"/>
+        <w:numPr>
+          <w:ilvl w:val="1"/>
+          <w:numId w:val="2"/>
+        </w:numPr>
+        <w:rPr>
+          <w:rFonts w:eastAsia="Times New Roman"/>
+        </w:rPr>
+      </w:pPr>
+      <w:r>
+        <w:rPr>
+          <w:rFonts w:eastAsia="Times New Roman"/>
+        </w:rPr>
+        <w:t>Develop Notification to NITDA</w:t>
+      </w:r>
+    </w:p>
+    <w:p>
+      <w:pPr>
+        <w:pStyle w:val="ListParagraph"/>
+        <w:numPr>
+          <w:ilvl w:val="1"/>
+          <w:numId w:val="2"/>
+        </w:numPr>
+        <w:rPr>
+          <w:rFonts w:eastAsia="Times New Roman"/>
+        </w:rPr>
+      </w:pPr>
+      <w:r>
+        <w:rPr>
+          <w:rFonts w:eastAsia="Times New Roman"/>
+        </w:rPr>
+        <w:t>Develop Notifications to Data Subject where the personal data breach will likely result in high risks to the freedoms and rights of the data subject.</w:t>
+      </w:r>
+    </w:p>
+    <w:p>
+      <w:pPr>
+        <w:pStyle w:val="ListParagraph"/>
+        <w:numPr>
+          <w:ilvl w:val="1"/>
+          <w:numId w:val="2"/>
+        </w:numPr>
+        <w:rPr>
+          <w:rFonts w:eastAsia="Times New Roman"/>
+        </w:rPr>
+      </w:pPr>
+      <w:r>
+        <w:rPr>
+          <w:rFonts w:eastAsia="Times New Roman"/>
+        </w:rPr>
+        <w:t>Document findings and Review</w:t>
+      </w:r>
+    </w:p>
+    <w:p>
+      <w:pPr>
+        <w:rPr>
+          <w:rFonts w:eastAsia="Times New Roman"/>
+        </w:rPr>
+      </w:pPr>
+      <w:r>
+        <w:rPr>
+          <w:rFonts w:eastAsia="Times New Roman"/>
+        </w:rPr>
+        <w:br w:type="page"/>
+      </w:r>
+    </w:p>
+    <w:p>
+      <w:pPr>
+        <w:pStyle w:val="Heading1"/>
+        <w:jc w:val="center"/>
+        <w:rPr>
+          <w:rFonts w:eastAsia="Times New Roman"/>
+        </w:rPr>
+      </w:pPr>
+      <w:r>
+        <w:rPr>
+          <w:rFonts w:eastAsia="Times New Roman"/>
+        </w:rPr>
+        <w:lastRenderedPageBreak/>
+        <w:t>References:</w:t>
+      </w:r>
     </w:p>
     <w:p>
       <w:pPr>
@@ -1089,7 +1229,7 @@
       <w:r>
         <w:t xml:space="preserve">Akinwunmi, A. (2022). Nigeria - Data Protection Overview. </w:t>
       </w:r>
-      <w:hyperlink r:id="rId4" w:history="1">
+      <w:hyperlink r:id="rId7" w:history="1">
         <w:r>
           <w:rPr>
             <w:rStyle w:val="Hyperlink"/>
@@ -1151,7 +1291,7 @@
       <w:r>
         <w:t xml:space="preserve">.  Retrieved from </w:t>
       </w:r>
-      <w:hyperlink r:id="rId5" w:history="1">
+      <w:hyperlink r:id="rId8" w:history="1">
         <w:r>
           <w:rPr>
             <w:rStyle w:val="Hyperlink"/>
@@ -1174,6 +1314,7 @@
       </w:r>
     </w:p>
     <w:sectPr>
+      <w:footerReference w:type="default" r:id="rId9"/>
       <w:pgSz w:w="11906" w:h="16838"/>
       <w:pgMar w:top="993" w:right="1440" w:bottom="1440" w:left="1440" w:header="708" w:footer="708" w:gutter="0"/>
       <w:cols w:space="708"/>
@@ -1181,6 +1322,278 @@
     </w:sectPr>
   </w:body>
 </w:document>
+</file>
+
+<file path=word/endnotes.xml><?xml version="1.0" encoding="utf-8"?>
+<w:endnotes xmlns:wpc="http://schemas.microsoft.com/office/word/2010/wordprocessingCanvas" xmlns:cx="http://schemas.microsoft.com/office/drawing/2014/chartex" xmlns:cx1="http://schemas.microsoft.com/office/drawing/2015/9/8/chartex" xmlns:cx2="http://schemas.microsoft.com/office/drawing/2015/10/21/chartex" xmlns:cx3="http://schemas.microsoft.com/office/drawing/2016/5/9/chartex" xmlns:cx4="http://schemas.microsoft.com/office/drawing/2016/5/10/chartex" xmlns:cx5="http://schemas.microsoft.com/office/drawing/2016/5/11/chartex" xmlns:cx6="http://schemas.microsoft.com/office/drawing/2016/5/12/chartex" xmlns:cx7="http://schemas.microsoft.com/office/drawing/2016/5/13/chartex" xmlns:cx8="http://schemas.microsoft.com/office/drawing/2016/5/14/chartex" xmlns:mc="http://schemas.openxmlformats.org/markup-compatibility/2006" xmlns:aink="http://schemas.microsoft.com/office/drawing/2016/ink" xmlns:am3d="http://schemas.microsoft.com/office/drawing/2017/model3d" xmlns:o="urn:schemas-microsoft-com:office:office" xmlns:oel="http://schemas.microsoft.com/office/2019/extlst" xmlns:r="http://schemas.openxmlformats.org/officeDocument/2006/relationships" xmlns:m="http://schemas.openxmlformats.org/officeDocument/2006/math" xmlns:v="urn:schemas-microsoft-com:vml" xmlns:wp14="http://schemas.microsoft.com/office/word/2010/wordprocessingDrawing" xmlns:wp="http://schemas.openxmlformats.org/drawingml/2006/wordprocessingDrawing" xmlns:w10="urn:schemas-microsoft-com:office:word" xmlns:w="http://schemas.openxmlformats.org/wordprocessingml/2006/main" xmlns:w14="http://schemas.microsoft.com/office/word/2010/wordml" xmlns:w15="http://schemas.microsoft.com/office/word/2012/wordml" xmlns:w16cex="http://schemas.microsoft.com/office/word/2018/wordml/cex" xmlns:w16cid="http://schemas.microsoft.com/office/word/2016/wordml/cid" xmlns:w16="http://schemas.microsoft.com/office/word/2018/wordml" xmlns:w16sdtdh="http://schemas.microsoft.com/office/word/2020/wordml/sdtdatahash" xmlns:w16se="http://schemas.microsoft.com/office/word/2015/wordml/symex" xmlns:wpg="http://schemas.microsoft.com/office/word/2010/wordprocessingGroup" xmlns:wpi="http://schemas.microsoft.com/office/word/2010/wordprocessingInk" xmlns:wne="http://schemas.microsoft.com/office/word/2006/wordml" xmlns:wps="http://schemas.microsoft.com/office/word/2010/wordprocessingShape" mc:Ignorable="w14 w15 w16se w16cid w16 w16cex w16sdtdh wp14">
+  <w:endnote w:type="separator" w:id="-1">
+    <w:p>
+      <w:r>
+        <w:separator/>
+      </w:r>
+    </w:p>
+  </w:endnote>
+  <w:endnote w:type="continuationSeparator" w:id="0">
+    <w:p>
+      <w:r>
+        <w:continuationSeparator/>
+      </w:r>
+    </w:p>
+  </w:endnote>
+</w:endnotes>
+</file>
+
+<file path=word/footer1.xml><?xml version="1.0" encoding="utf-8"?>
+<w:ftr xmlns:wpc="http://schemas.microsoft.com/office/word/2010/wordprocessingCanvas" xmlns:cx="http://schemas.microsoft.com/office/drawing/2014/chartex" xmlns:cx1="http://schemas.microsoft.com/office/drawing/2015/9/8/chartex" xmlns:cx2="http://schemas.microsoft.com/office/drawing/2015/10/21/chartex" xmlns:cx3="http://schemas.microsoft.com/office/drawing/2016/5/9/chartex" xmlns:cx4="http://schemas.microsoft.com/office/drawing/2016/5/10/chartex" xmlns:cx5="http://schemas.microsoft.com/office/drawing/2016/5/11/chartex" xmlns:cx6="http://schemas.microsoft.com/office/drawing/2016/5/12/chartex" xmlns:cx7="http://schemas.microsoft.com/office/drawing/2016/5/13/chartex" xmlns:cx8="http://schemas.microsoft.com/office/drawing/2016/5/14/chartex" xmlns:mc="http://schemas.openxmlformats.org/markup-compatibility/2006" xmlns:aink="http://schemas.microsoft.com/office/drawing/2016/ink" xmlns:am3d="http://schemas.microsoft.com/office/drawing/2017/model3d" xmlns:o="urn:schemas-microsoft-com:office:office" xmlns:oel="http://schemas.microsoft.com/office/2019/extlst" xmlns:r="http://schemas.openxmlformats.org/officeDocument/2006/relationships" xmlns:m="http://schemas.openxmlformats.org/officeDocument/2006/math" xmlns:v="urn:schemas-microsoft-com:vml" xmlns:wp14="http://schemas.microsoft.com/office/word/2010/wordprocessingDrawing" xmlns:wp="http://schemas.openxmlformats.org/drawingml/2006/wordprocessingDrawing" xmlns:w10="urn:schemas-microsoft-com:office:word" xmlns:w="http://schemas.openxmlformats.org/wordprocessingml/2006/main" xmlns:w14="http://schemas.microsoft.com/office/word/2010/wordml" xmlns:w15="http://schemas.microsoft.com/office/word/2012/wordml" xmlns:w16cex="http://schemas.microsoft.com/office/word/2018/wordml/cex" xmlns:w16cid="http://schemas.microsoft.com/office/word/2016/wordml/cid" xmlns:w16="http://schemas.microsoft.com/office/word/2018/wordml" xmlns:w16sdtdh="http://schemas.microsoft.com/office/word/2020/wordml/sdtdatahash" xmlns:w16se="http://schemas.microsoft.com/office/word/2015/wordml/symex" xmlns:wpg="http://schemas.microsoft.com/office/word/2010/wordprocessingGroup" xmlns:wpi="http://schemas.microsoft.com/office/word/2010/wordprocessingInk" xmlns:wne="http://schemas.microsoft.com/office/word/2006/wordml" xmlns:wps="http://schemas.microsoft.com/office/word/2010/wordprocessingShape" mc:Ignorable="w14 w15 w16se w16cid w16 w16cex w16sdtdh wp14">
+  <w:p>
+    <w:pPr>
+      <w:pStyle w:val="Footer"/>
+    </w:pPr>
+    <w:r>
+      <w:t>Project: Cyber Resilience Assessment of an OFI</w:t>
+    </w:r>
+    <w:r>
+      <w:tab/>
+    </w:r>
+    <w:r>
+      <w:rPr>
+        <w:color w:val="7F7F7F" w:themeColor="background1" w:themeShade="7F"/>
+        <w:spacing w:val="60"/>
+      </w:rPr>
+      <w:t>Page</w:t>
+    </w:r>
+    <w:r>
+      <w:t xml:space="preserve"> | </w:t>
+    </w:r>
+    <w:r>
+      <w:fldChar w:fldCharType="begin"/>
+    </w:r>
+    <w:r>
+      <w:instrText xml:space="preserve"> PAGE   \* MERGEFORMAT </w:instrText>
+    </w:r>
+    <w:r>
+      <w:fldChar w:fldCharType="separate"/>
+    </w:r>
+    <w:r>
+      <w:rPr>
+        <w:b/>
+        <w:bCs/>
+        <w:noProof/>
+      </w:rPr>
+      <w:t>1</w:t>
+    </w:r>
+    <w:r>
+      <w:rPr>
+        <w:b/>
+        <w:bCs/>
+        <w:noProof/>
+      </w:rPr>
+      <w:fldChar w:fldCharType="end"/>
+    </w:r>
+  </w:p>
+</w:ftr>
+</file>
+
+<file path=word/footnotes.xml><?xml version="1.0" encoding="utf-8"?>
+<w:footnotes xmlns:wpc="http://schemas.microsoft.com/office/word/2010/wordprocessingCanvas" xmlns:cx="http://schemas.microsoft.com/office/drawing/2014/chartex" xmlns:cx1="http://schemas.microsoft.com/office/drawing/2015/9/8/chartex" xmlns:cx2="http://schemas.microsoft.com/office/drawing/2015/10/21/chartex" xmlns:cx3="http://schemas.microsoft.com/office/drawing/2016/5/9/chartex" xmlns:cx4="http://schemas.microsoft.com/office/drawing/2016/5/10/chartex" xmlns:cx5="http://schemas.microsoft.com/office/drawing/2016/5/11/chartex" xmlns:cx6="http://schemas.microsoft.com/office/drawing/2016/5/12/chartex" xmlns:cx7="http://schemas.microsoft.com/office/drawing/2016/5/13/chartex" xmlns:cx8="http://schemas.microsoft.com/office/drawing/2016/5/14/chartex" xmlns:mc="http://schemas.openxmlformats.org/markup-compatibility/2006" xmlns:aink="http://schemas.microsoft.com/office/drawing/2016/ink" xmlns:am3d="http://schemas.microsoft.com/office/drawing/2017/model3d" xmlns:o="urn:schemas-microsoft-com:office:office" xmlns:oel="http://schemas.microsoft.com/office/2019/extlst" xmlns:r="http://schemas.openxmlformats.org/officeDocument/2006/relationships" xmlns:m="http://schemas.openxmlformats.org/officeDocument/2006/math" xmlns:v="urn:schemas-microsoft-com:vml" xmlns:wp14="http://schemas.microsoft.com/office/word/2010/wordprocessingDrawing" xmlns:wp="http://schemas.openxmlformats.org/drawingml/2006/wordprocessingDrawing" xmlns:w10="urn:schemas-microsoft-com:office:word" xmlns:w="http://schemas.openxmlformats.org/wordprocessingml/2006/main" xmlns:w14="http://schemas.microsoft.com/office/word/2010/wordml" xmlns:w15="http://schemas.microsoft.com/office/word/2012/wordml" xmlns:w16cex="http://schemas.microsoft.com/office/word/2018/wordml/cex" xmlns:w16cid="http://schemas.microsoft.com/office/word/2016/wordml/cid" xmlns:w16="http://schemas.microsoft.com/office/word/2018/wordml" xmlns:w16sdtdh="http://schemas.microsoft.com/office/word/2020/wordml/sdtdatahash" xmlns:w16se="http://schemas.microsoft.com/office/word/2015/wordml/symex" xmlns:wpg="http://schemas.microsoft.com/office/word/2010/wordprocessingGroup" xmlns:wpi="http://schemas.microsoft.com/office/word/2010/wordprocessingInk" xmlns:wne="http://schemas.microsoft.com/office/word/2006/wordml" xmlns:wps="http://schemas.microsoft.com/office/word/2010/wordprocessingShape" mc:Ignorable="w14 w15 w16se w16cid w16 w16cex w16sdtdh wp14">
+  <w:footnote w:type="separator" w:id="-1">
+    <w:p>
+      <w:r>
+        <w:separator/>
+      </w:r>
+    </w:p>
+  </w:footnote>
+  <w:footnote w:type="continuationSeparator" w:id="0">
+    <w:p>
+      <w:r>
+        <w:continuationSeparator/>
+      </w:r>
+    </w:p>
+  </w:footnote>
+</w:footnotes>
+</file>
+
+<file path=word/numbering.xml><?xml version="1.0" encoding="utf-8"?>
+<w:numbering xmlns:wpc="http://schemas.microsoft.com/office/word/2010/wordprocessingCanvas" xmlns:cx="http://schemas.microsoft.com/office/drawing/2014/chartex" xmlns:cx1="http://schemas.microsoft.com/office/drawing/2015/9/8/chartex" xmlns:cx2="http://schemas.microsoft.com/office/drawing/2015/10/21/chartex" xmlns:cx3="http://schemas.microsoft.com/office/drawing/2016/5/9/chartex" xmlns:cx4="http://schemas.microsoft.com/office/drawing/2016/5/10/chartex" xmlns:cx5="http://schemas.microsoft.com/office/drawing/2016/5/11/chartex" xmlns:cx6="http://schemas.microsoft.com/office/drawing/2016/5/12/chartex" xmlns:cx7="http://schemas.microsoft.com/office/drawing/2016/5/13/chartex" xmlns:cx8="http://schemas.microsoft.com/office/drawing/2016/5/14/chartex" xmlns:mc="http://schemas.openxmlformats.org/markup-compatibility/2006" xmlns:aink="http://schemas.microsoft.com/office/drawing/2016/ink" xmlns:am3d="http://schemas.microsoft.com/office/drawing/2017/model3d" xmlns:o="urn:schemas-microsoft-com:office:office" xmlns:oel="http://schemas.microsoft.com/office/2019/extlst" xmlns:r="http://schemas.openxmlformats.org/officeDocument/2006/relationships" xmlns:m="http://schemas.openxmlformats.org/officeDocument/2006/math" xmlns:v="urn:schemas-microsoft-com:vml" xmlns:wp14="http://schemas.microsoft.com/office/word/2010/wordprocessingDrawing" xmlns:wp="http://schemas.openxmlformats.org/drawingml/2006/wordprocessingDrawing" xmlns:w10="urn:schemas-microsoft-com:office:word" xmlns:w="http://schemas.openxmlformats.org/wordprocessingml/2006/main" xmlns:w14="http://schemas.microsoft.com/office/word/2010/wordml" xmlns:w15="http://schemas.microsoft.com/office/word/2012/wordml" xmlns:w16cex="http://schemas.microsoft.com/office/word/2018/wordml/cex" xmlns:w16cid="http://schemas.microsoft.com/office/word/2016/wordml/cid" xmlns:w16="http://schemas.microsoft.com/office/word/2018/wordml" xmlns:w16sdtdh="http://schemas.microsoft.com/office/word/2020/wordml/sdtdatahash" xmlns:w16se="http://schemas.microsoft.com/office/word/2015/wordml/symex" xmlns:wpg="http://schemas.microsoft.com/office/word/2010/wordprocessingGroup" xmlns:wpi="http://schemas.microsoft.com/office/word/2010/wordprocessingInk" xmlns:wne="http://schemas.microsoft.com/office/word/2006/wordml" xmlns:wps="http://schemas.microsoft.com/office/word/2010/wordprocessingShape" mc:Ignorable="w14 w15 w16se w16cid w16 w16cex w16sdtdh wp14">
+  <w:abstractNum w:abstractNumId="0" w15:restartNumberingAfterBreak="0">
+    <w:nsid w:val="2F946BEC"/>
+    <w:multiLevelType w:val="hybridMultilevel"/>
+    <w:tmpl w:val="F2E00392"/>
+    <w:lvl w:ilvl="0" w:tplc="0C09000F">
+      <w:start w:val="1"/>
+      <w:numFmt w:val="decimal"/>
+      <w:lvlText w:val="%1."/>
+      <w:lvlJc w:val="left"/>
+      <w:pPr>
+        <w:ind w:left="720" w:hanging="360"/>
+      </w:pPr>
+    </w:lvl>
+    <w:lvl w:ilvl="1" w:tplc="0C090019" w:tentative="1">
+      <w:start w:val="1"/>
+      <w:numFmt w:val="lowerLetter"/>
+      <w:lvlText w:val="%2."/>
+      <w:lvlJc w:val="left"/>
+      <w:pPr>
+        <w:ind w:left="1440" w:hanging="360"/>
+      </w:pPr>
+    </w:lvl>
+    <w:lvl w:ilvl="2" w:tplc="0C09001B" w:tentative="1">
+      <w:start w:val="1"/>
+      <w:numFmt w:val="lowerRoman"/>
+      <w:lvlText w:val="%3."/>
+      <w:lvlJc w:val="right"/>
+      <w:pPr>
+        <w:ind w:left="2160" w:hanging="180"/>
+      </w:pPr>
+    </w:lvl>
+    <w:lvl w:ilvl="3" w:tplc="0C09000F" w:tentative="1">
+      <w:start w:val="1"/>
+      <w:numFmt w:val="decimal"/>
+      <w:lvlText w:val="%4."/>
+      <w:lvlJc w:val="left"/>
+      <w:pPr>
+        <w:ind w:left="2880" w:hanging="360"/>
+      </w:pPr>
+    </w:lvl>
+    <w:lvl w:ilvl="4" w:tplc="0C090019" w:tentative="1">
+      <w:start w:val="1"/>
+      <w:numFmt w:val="lowerLetter"/>
+      <w:lvlText w:val="%5."/>
+      <w:lvlJc w:val="left"/>
+      <w:pPr>
+        <w:ind w:left="3600" w:hanging="360"/>
+      </w:pPr>
+    </w:lvl>
+    <w:lvl w:ilvl="5" w:tplc="0C09001B" w:tentative="1">
+      <w:start w:val="1"/>
+      <w:numFmt w:val="lowerRoman"/>
+      <w:lvlText w:val="%6."/>
+      <w:lvlJc w:val="right"/>
+      <w:pPr>
+        <w:ind w:left="4320" w:hanging="180"/>
+      </w:pPr>
+    </w:lvl>
+    <w:lvl w:ilvl="6" w:tplc="0C09000F" w:tentative="1">
+      <w:start w:val="1"/>
+      <w:numFmt w:val="decimal"/>
+      <w:lvlText w:val="%7."/>
+      <w:lvlJc w:val="left"/>
+      <w:pPr>
+        <w:ind w:left="5040" w:hanging="360"/>
+      </w:pPr>
+    </w:lvl>
+    <w:lvl w:ilvl="7" w:tplc="0C090019" w:tentative="1">
+      <w:start w:val="1"/>
+      <w:numFmt w:val="lowerLetter"/>
+      <w:lvlText w:val="%8."/>
+      <w:lvlJc w:val="left"/>
+      <w:pPr>
+        <w:ind w:left="5760" w:hanging="360"/>
+      </w:pPr>
+    </w:lvl>
+    <w:lvl w:ilvl="8" w:tplc="0C09001B" w:tentative="1">
+      <w:start w:val="1"/>
+      <w:numFmt w:val="lowerRoman"/>
+      <w:lvlText w:val="%9."/>
+      <w:lvlJc w:val="right"/>
+      <w:pPr>
+        <w:ind w:left="6480" w:hanging="180"/>
+      </w:pPr>
+    </w:lvl>
+  </w:abstractNum>
+  <w:abstractNum w:abstractNumId="1" w15:restartNumberingAfterBreak="0">
+    <w:nsid w:val="5210027D"/>
+    <w:multiLevelType w:val="hybridMultilevel"/>
+    <w:tmpl w:val="4FC21930"/>
+    <w:lvl w:ilvl="0" w:tplc="0C09000F">
+      <w:start w:val="1"/>
+      <w:numFmt w:val="decimal"/>
+      <w:lvlText w:val="%1."/>
+      <w:lvlJc w:val="left"/>
+      <w:pPr>
+        <w:ind w:left="720" w:hanging="360"/>
+      </w:pPr>
+    </w:lvl>
+    <w:lvl w:ilvl="1" w:tplc="0C090019">
+      <w:start w:val="1"/>
+      <w:numFmt w:val="lowerLetter"/>
+      <w:lvlText w:val="%2."/>
+      <w:lvlJc w:val="left"/>
+      <w:pPr>
+        <w:ind w:left="1440" w:hanging="360"/>
+      </w:pPr>
+    </w:lvl>
+    <w:lvl w:ilvl="2" w:tplc="0C09001B" w:tentative="1">
+      <w:start w:val="1"/>
+      <w:numFmt w:val="lowerRoman"/>
+      <w:lvlText w:val="%3."/>
+      <w:lvlJc w:val="right"/>
+      <w:pPr>
+        <w:ind w:left="2160" w:hanging="180"/>
+      </w:pPr>
+    </w:lvl>
+    <w:lvl w:ilvl="3" w:tplc="0C09000F" w:tentative="1">
+      <w:start w:val="1"/>
+      <w:numFmt w:val="decimal"/>
+      <w:lvlText w:val="%4."/>
+      <w:lvlJc w:val="left"/>
+      <w:pPr>
+        <w:ind w:left="2880" w:hanging="360"/>
+      </w:pPr>
+    </w:lvl>
+    <w:lvl w:ilvl="4" w:tplc="0C090019" w:tentative="1">
+      <w:start w:val="1"/>
+      <w:numFmt w:val="lowerLetter"/>
+      <w:lvlText w:val="%5."/>
+      <w:lvlJc w:val="left"/>
+      <w:pPr>
+        <w:ind w:left="3600" w:hanging="360"/>
+      </w:pPr>
+    </w:lvl>
+    <w:lvl w:ilvl="5" w:tplc="0C09001B" w:tentative="1">
+      <w:start w:val="1"/>
+      <w:numFmt w:val="lowerRoman"/>
+      <w:lvlText w:val="%6."/>
+      <w:lvlJc w:val="right"/>
+      <w:pPr>
+        <w:ind w:left="4320" w:hanging="180"/>
+      </w:pPr>
+    </w:lvl>
+    <w:lvl w:ilvl="6" w:tplc="0C09000F" w:tentative="1">
+      <w:start w:val="1"/>
+      <w:numFmt w:val="decimal"/>
+      <w:lvlText w:val="%7."/>
+      <w:lvlJc w:val="left"/>
+      <w:pPr>
+        <w:ind w:left="5040" w:hanging="360"/>
+      </w:pPr>
+    </w:lvl>
+    <w:lvl w:ilvl="7" w:tplc="0C090019" w:tentative="1">
+      <w:start w:val="1"/>
+      <w:numFmt w:val="lowerLetter"/>
+      <w:lvlText w:val="%8."/>
+      <w:lvlJc w:val="left"/>
+      <w:pPr>
+        <w:ind w:left="5760" w:hanging="360"/>
+      </w:pPr>
+    </w:lvl>
+    <w:lvl w:ilvl="8" w:tplc="0C09001B" w:tentative="1">
+      <w:start w:val="1"/>
+      <w:numFmt w:val="lowerRoman"/>
+      <w:lvlText w:val="%9."/>
+      <w:lvlJc w:val="right"/>
+      <w:pPr>
+        <w:ind w:left="6480" w:hanging="180"/>
+      </w:pPr>
+    </w:lvl>
+  </w:abstractNum>
+  <w:num w:numId="1" w16cid:durableId="1645115384">
+    <w:abstractNumId w:val="0"/>
+  </w:num>
+  <w:num w:numId="2" w16cid:durableId="233442446">
+    <w:abstractNumId w:val="1"/>
+  </w:num>
+</w:numbering>
 </file>
 
 <file path=word/styles.xml><?xml version="1.0" encoding="utf-8"?>
@@ -1581,9 +1994,31 @@
       <w:szCs w:val="24"/>
     </w:rPr>
   </w:style>
+  <w:style w:type="paragraph" w:styleId="Heading1">
+    <w:name w:val="heading 1"/>
+    <w:basedOn w:val="Normal"/>
+    <w:next w:val="Normal"/>
+    <w:link w:val="Heading1Char"/>
+    <w:uiPriority w:val="9"/>
+    <w:qFormat/>
+    <w:rsid w:val="000C39D7"/>
+    <w:pPr>
+      <w:keepNext/>
+      <w:keepLines/>
+      <w:spacing w:before="240"/>
+      <w:outlineLvl w:val="0"/>
+    </w:pPr>
+    <w:rPr>
+      <w:rFonts w:asciiTheme="majorHAnsi" w:eastAsiaTheme="majorEastAsia" w:hAnsiTheme="majorHAnsi" w:cstheme="majorBidi"/>
+      <w:color w:val="2F5496" w:themeColor="accent1" w:themeShade="BF"/>
+      <w:sz w:val="32"/>
+      <w:szCs w:val="32"/>
+    </w:rPr>
+  </w:style>
   <w:style w:type="character" w:default="1" w:styleId="DefaultParagraphFont">
     <w:name w:val="Default Paragraph Font"/>
     <w:uiPriority w:val="1"/>
+    <w:semiHidden/>
     <w:unhideWhenUsed/>
   </w:style>
   <w:style w:type="table" w:default="1" w:styleId="TableNormal">
@@ -1725,6 +2160,82 @@
     <w:rPr>
       <w:color w:val="954F72" w:themeColor="followedHyperlink"/>
       <w:u w:val="single"/>
+    </w:rPr>
+  </w:style>
+  <w:style w:type="character" w:customStyle="1" w:styleId="Heading1Char">
+    <w:name w:val="Heading 1 Char"/>
+    <w:basedOn w:val="DefaultParagraphFont"/>
+    <w:link w:val="Heading1"/>
+    <w:uiPriority w:val="9"/>
+    <w:rsid w:val="000C39D7"/>
+    <w:rPr>
+      <w:rFonts w:asciiTheme="majorHAnsi" w:eastAsiaTheme="majorEastAsia" w:hAnsiTheme="majorHAnsi" w:cstheme="majorBidi"/>
+      <w:color w:val="2F5496" w:themeColor="accent1" w:themeShade="BF"/>
+      <w:sz w:val="32"/>
+      <w:szCs w:val="32"/>
+    </w:rPr>
+  </w:style>
+  <w:style w:type="paragraph" w:styleId="ListParagraph">
+    <w:name w:val="List Paragraph"/>
+    <w:basedOn w:val="Normal"/>
+    <w:uiPriority w:val="34"/>
+    <w:qFormat/>
+    <w:rsid w:val="00BD4D6F"/>
+    <w:pPr>
+      <w:ind w:left="720"/>
+      <w:contextualSpacing/>
+    </w:pPr>
+  </w:style>
+  <w:style w:type="paragraph" w:styleId="Header">
+    <w:name w:val="header"/>
+    <w:basedOn w:val="Normal"/>
+    <w:link w:val="HeaderChar"/>
+    <w:uiPriority w:val="99"/>
+    <w:unhideWhenUsed/>
+    <w:rsid w:val="00154700"/>
+    <w:pPr>
+      <w:tabs>
+        <w:tab w:val="center" w:pos="4513"/>
+        <w:tab w:val="right" w:pos="9026"/>
+      </w:tabs>
+    </w:pPr>
+  </w:style>
+  <w:style w:type="character" w:customStyle="1" w:styleId="HeaderChar">
+    <w:name w:val="Header Char"/>
+    <w:basedOn w:val="DefaultParagraphFont"/>
+    <w:link w:val="Header"/>
+    <w:uiPriority w:val="99"/>
+    <w:rsid w:val="00154700"/>
+    <w:rPr>
+      <w:rFonts w:eastAsiaTheme="minorEastAsia"/>
+      <w:sz w:val="24"/>
+      <w:szCs w:val="24"/>
+    </w:rPr>
+  </w:style>
+  <w:style w:type="paragraph" w:styleId="Footer">
+    <w:name w:val="footer"/>
+    <w:basedOn w:val="Normal"/>
+    <w:link w:val="FooterChar"/>
+    <w:uiPriority w:val="99"/>
+    <w:unhideWhenUsed/>
+    <w:rsid w:val="00154700"/>
+    <w:pPr>
+      <w:tabs>
+        <w:tab w:val="center" w:pos="4513"/>
+        <w:tab w:val="right" w:pos="9026"/>
+      </w:tabs>
+    </w:pPr>
+  </w:style>
+  <w:style w:type="character" w:customStyle="1" w:styleId="FooterChar">
+    <w:name w:val="Footer Char"/>
+    <w:basedOn w:val="DefaultParagraphFont"/>
+    <w:link w:val="Footer"/>
+    <w:uiPriority w:val="99"/>
+    <w:rsid w:val="00154700"/>
+    <w:rPr>
+      <w:rFonts w:eastAsiaTheme="minorEastAsia"/>
+      <w:sz w:val="24"/>
+      <w:szCs w:val="24"/>
     </w:rPr>
   </w:style>
 </w:styles>

</xml_diff>